<commit_message>
Updated Variable Outline Document
</commit_message>
<xml_diff>
--- a/Variable & Function Outlines.docx
+++ b/Variable & Function Outlines.docx
@@ -412,14 +412,7 @@
                 <w:b/>
                 <w:bCs/>
               </w:rPr>
-              <w:t xml:space="preserve">RETURN </w:t>
-            </w:r>
-            <w:r>
-              <w:rPr>
-                <w:b/>
-                <w:bCs/>
-              </w:rPr>
-              <w:t>TYPE</w:t>
+              <w:t>RETURN TYPE</w:t>
             </w:r>
           </w:p>
         </w:tc>
@@ -842,7 +835,6 @@
                 <w:szCs w:val="20"/>
               </w:rPr>
             </w:pPr>
-            <w:proofErr w:type="spellStart"/>
             <w:r>
               <w:rPr>
                 <w:rFonts w:ascii="Consolas" w:hAnsi="Consolas"/>
@@ -851,7 +843,6 @@
               </w:rPr>
               <w:t>playerDead</w:t>
             </w:r>
-            <w:proofErr w:type="spellEnd"/>
           </w:p>
         </w:tc>
         <w:tc>
@@ -1040,7 +1031,6 @@
                 <w:szCs w:val="20"/>
               </w:rPr>
             </w:pPr>
-            <w:proofErr w:type="spellStart"/>
             <w:r>
               <w:rPr>
                 <w:rFonts w:ascii="Consolas" w:hAnsi="Consolas"/>
@@ -1049,7 +1039,6 @@
               </w:rPr>
               <w:t>platformObj</w:t>
             </w:r>
-            <w:proofErr w:type="spellEnd"/>
           </w:p>
         </w:tc>
         <w:tc>
@@ -1593,8 +1582,451 @@
         </w:rPr>
       </w:pPr>
     </w:p>
+    <w:p>
+      <w:pPr>
+        <w:rPr>
+          <w:b/>
+          <w:bCs/>
+        </w:rPr>
+      </w:pPr>
+      <w:r>
+        <w:rPr>
+          <w:b/>
+          <w:bCs/>
+        </w:rPr>
+        <w:t>All suggestions bellow can be found referenced in tutorial 5</w:t>
+      </w:r>
+    </w:p>
+    <w:p>
+      <w:pPr>
+        <w:pStyle w:val="ListParagraph"/>
+        <w:numPr>
+          <w:ilvl w:val="0"/>
+          <w:numId w:val="1"/>
+        </w:numPr>
+        <w:rPr>
+          <w:b/>
+          <w:bCs/>
+          <w:u w:val="single"/>
+        </w:rPr>
+      </w:pPr>
+      <w:r>
+        <w:t xml:space="preserve">Can use  </w:t>
+      </w:r>
+      <w:r>
+        <w:rPr>
+          <w:rFonts w:ascii="Consolas" w:hAnsi="Consolas" w:cs="Cascadia Mono"/>
+          <w:color w:val="000000"/>
+          <w:kern w:val="0"/>
+          <w:sz w:val="20"/>
+          <w:szCs w:val="20"/>
+          <w:highlight w:val="lightGray"/>
+        </w:rPr>
+        <w:t xml:space="preserve">MessageBoxA(0, </w:t>
+      </w:r>
+      <w:r>
+        <w:rPr>
+          <w:rFonts w:ascii="Consolas" w:hAnsi="Consolas" w:cs="Cascadia Mono"/>
+          <w:color w:val="A31515"/>
+          <w:kern w:val="0"/>
+          <w:sz w:val="20"/>
+          <w:szCs w:val="20"/>
+          <w:highlight w:val="lightGray"/>
+        </w:rPr>
+        <w:t>"</w:t>
+      </w:r>
+      <w:r>
+        <w:rPr>
+          <w:rFonts w:ascii="Consolas" w:hAnsi="Consolas" w:cs="Cascadia Mono"/>
+          <w:i/>
+          <w:iCs/>
+          <w:color w:val="A31515"/>
+          <w:kern w:val="0"/>
+          <w:sz w:val="20"/>
+          <w:szCs w:val="20"/>
+          <w:highlight w:val="lightGray"/>
+        </w:rPr>
+        <w:t>[text to display]</w:t>
+      </w:r>
+      <w:r>
+        <w:rPr>
+          <w:rFonts w:ascii="Consolas" w:hAnsi="Consolas" w:cs="Cascadia Mono"/>
+          <w:color w:val="A31515"/>
+          <w:kern w:val="0"/>
+          <w:sz w:val="20"/>
+          <w:szCs w:val="20"/>
+          <w:highlight w:val="lightGray"/>
+        </w:rPr>
+        <w:t>"</w:t>
+      </w:r>
+      <w:r>
+        <w:rPr>
+          <w:rFonts w:ascii="Consolas" w:hAnsi="Consolas" w:cs="Cascadia Mono"/>
+          <w:color w:val="000000"/>
+          <w:kern w:val="0"/>
+          <w:sz w:val="20"/>
+          <w:szCs w:val="20"/>
+          <w:highlight w:val="lightGray"/>
+        </w:rPr>
+        <w:t xml:space="preserve">, </w:t>
+      </w:r>
+      <w:r>
+        <w:rPr>
+          <w:rFonts w:ascii="Consolas" w:hAnsi="Consolas" w:cs="Cascadia Mono"/>
+          <w:color w:val="A31515"/>
+          <w:kern w:val="0"/>
+          <w:sz w:val="20"/>
+          <w:szCs w:val="20"/>
+          <w:highlight w:val="lightGray"/>
+        </w:rPr>
+        <w:t>"</w:t>
+      </w:r>
+      <w:r>
+        <w:rPr>
+          <w:rFonts w:ascii="Consolas" w:hAnsi="Consolas" w:cs="Cascadia Mono"/>
+          <w:i/>
+          <w:iCs/>
+          <w:color w:val="A31515"/>
+          <w:kern w:val="0"/>
+          <w:sz w:val="20"/>
+          <w:szCs w:val="20"/>
+          <w:highlight w:val="lightGray"/>
+        </w:rPr>
+        <w:t>[dialogue box title name</w:t>
+      </w:r>
+      <w:r>
+        <w:rPr>
+          <w:rFonts w:ascii="Consolas" w:hAnsi="Consolas" w:cs="Cascadia Mono"/>
+          <w:color w:val="A31515"/>
+          <w:kern w:val="0"/>
+          <w:sz w:val="20"/>
+          <w:szCs w:val="20"/>
+          <w:highlight w:val="lightGray"/>
+        </w:rPr>
+        <w:t>"</w:t>
+      </w:r>
+      <w:r>
+        <w:rPr>
+          <w:rFonts w:ascii="Consolas" w:hAnsi="Consolas" w:cs="Cascadia Mono"/>
+          <w:color w:val="000000"/>
+          <w:kern w:val="0"/>
+          <w:sz w:val="20"/>
+          <w:szCs w:val="20"/>
+          <w:highlight w:val="lightGray"/>
+        </w:rPr>
+        <w:t xml:space="preserve">, </w:t>
+      </w:r>
+      <w:r>
+        <w:rPr>
+          <w:rFonts w:ascii="Consolas" w:hAnsi="Consolas" w:cs="Cascadia Mono"/>
+          <w:i/>
+          <w:iCs/>
+          <w:color w:val="000000"/>
+          <w:kern w:val="0"/>
+          <w:sz w:val="20"/>
+          <w:szCs w:val="20"/>
+          <w:highlight w:val="lightGray"/>
+        </w:rPr>
+        <w:t>dialogue box type]</w:t>
+      </w:r>
+      <w:r>
+        <w:rPr>
+          <w:rFonts w:ascii="Consolas" w:hAnsi="Consolas" w:cs="Cascadia Mono"/>
+          <w:color w:val="000000"/>
+          <w:kern w:val="0"/>
+          <w:sz w:val="20"/>
+          <w:szCs w:val="20"/>
+          <w:highlight w:val="lightGray"/>
+        </w:rPr>
+        <w:t>);</w:t>
+      </w:r>
+      <w:r>
+        <w:rPr>
+          <w:rFonts w:ascii="Cascadia Mono" w:hAnsi="Cascadia Mono" w:cs="Cascadia Mono"/>
+          <w:color w:val="000000"/>
+          <w:kern w:val="0"/>
+          <w:sz w:val="20"/>
+          <w:szCs w:val="20"/>
+        </w:rPr>
+        <w:t xml:space="preserve"> </w:t>
+      </w:r>
+      <w:r>
+        <w:rPr>
+          <w:rFonts w:cstheme="minorHAnsi"/>
+          <w:color w:val="000000"/>
+          <w:kern w:val="0"/>
+          <w:sz w:val="24"/>
+          <w:szCs w:val="24"/>
+        </w:rPr>
+        <w:t>to displa</w:t>
+      </w:r>
+      <w:r>
+        <w:rPr>
+          <w:rFonts w:cstheme="minorHAnsi"/>
+          <w:color w:val="000000"/>
+          <w:kern w:val="0"/>
+          <w:sz w:val="24"/>
+          <w:szCs w:val="24"/>
+        </w:rPr>
+        <w:t>y a pop-up box displaying an error stating that a potential input is invalid</w:t>
+      </w:r>
+    </w:p>
+    <w:p>
+      <w:pPr>
+        <w:pStyle w:val="ListParagraph"/>
+        <w:numPr>
+          <w:ilvl w:val="0"/>
+          <w:numId w:val="1"/>
+        </w:numPr>
+        <w:rPr>
+          <w:b/>
+          <w:bCs/>
+          <w:u w:val="single"/>
+        </w:rPr>
+      </w:pPr>
+      <w:r>
+        <w:rPr>
+          <w:rFonts w:cstheme="minorHAnsi"/>
+          <w:color w:val="000000"/>
+          <w:kern w:val="0"/>
+          <w:sz w:val="24"/>
+          <w:szCs w:val="24"/>
+        </w:rPr>
+        <w:t xml:space="preserve">Can use </w:t>
+      </w:r>
+      <w:r>
+        <w:rPr>
+          <w:rFonts w:ascii="Consolas" w:hAnsi="Consolas" w:cs="Cascadia Mono"/>
+          <w:color w:val="000000"/>
+          <w:kern w:val="0"/>
+          <w:sz w:val="20"/>
+          <w:szCs w:val="20"/>
+          <w:highlight w:val="lightGray"/>
+        </w:rPr>
+        <w:t>while (true) { HDC dc = GetDC(GetDesktopWindow()); Rectangle(dc, 100, 100, 200, 200); }</w:t>
+      </w:r>
+      <w:r>
+        <w:rPr>
+          <w:rFonts w:ascii="Consolas" w:hAnsi="Consolas" w:cs="Cascadia Mono"/>
+          <w:color w:val="000000"/>
+          <w:kern w:val="0"/>
+          <w:sz w:val="20"/>
+          <w:szCs w:val="20"/>
+        </w:rPr>
+        <w:t xml:space="preserve"> </w:t>
+      </w:r>
+      <w:r>
+        <w:rPr>
+          <w:rFonts w:cstheme="minorHAnsi"/>
+          <w:color w:val="000000"/>
+          <w:kern w:val="0"/>
+          <w:sz w:val="24"/>
+          <w:szCs w:val="24"/>
+        </w:rPr>
+        <w:t>to draw shapes</w:t>
+      </w:r>
+    </w:p>
+    <w:p>
+      <w:pPr>
+        <w:pStyle w:val="ListParagraph"/>
+        <w:numPr>
+          <w:ilvl w:val="0"/>
+          <w:numId w:val="1"/>
+        </w:numPr>
+        <w:rPr>
+          <w:b/>
+          <w:bCs/>
+          <w:u w:val="single"/>
+        </w:rPr>
+      </w:pPr>
+      <w:r>
+        <w:rPr>
+          <w:rFonts w:cstheme="minorHAnsi"/>
+          <w:color w:val="000000"/>
+          <w:kern w:val="0"/>
+          <w:sz w:val="24"/>
+          <w:szCs w:val="24"/>
+        </w:rPr>
+        <w:lastRenderedPageBreak/>
+        <w:t xml:space="preserve">Can use </w:t>
+      </w:r>
+      <w:r>
+        <w:rPr>
+          <w:rFonts w:ascii="Consolas" w:hAnsi="Consolas" w:cs="Cascadia Mono"/>
+          <w:color w:val="000000"/>
+          <w:kern w:val="0"/>
+          <w:sz w:val="20"/>
+          <w:szCs w:val="20"/>
+          <w:highlight w:val="lightGray"/>
+        </w:rPr>
+        <w:t>inline [function type] [function name]</w:t>
+      </w:r>
+      <w:r>
+        <w:rPr>
+          <w:rFonts w:ascii="Consolas" w:hAnsi="Consolas" w:cs="Cascadia Mono"/>
+          <w:color w:val="000000"/>
+          <w:kern w:val="0"/>
+          <w:sz w:val="20"/>
+          <w:szCs w:val="20"/>
+        </w:rPr>
+        <w:t xml:space="preserve"> </w:t>
+      </w:r>
+      <w:r>
+        <w:rPr>
+          <w:rFonts w:cstheme="minorHAnsi"/>
+          <w:color w:val="000000"/>
+          <w:kern w:val="0"/>
+          <w:sz w:val="24"/>
+          <w:szCs w:val="24"/>
+        </w:rPr>
+        <w:t xml:space="preserve">to speed up processing by </w:t>
+      </w:r>
+      <w:r>
+        <w:rPr>
+          <w:rFonts w:cstheme="minorHAnsi"/>
+          <w:color w:val="000000"/>
+          <w:kern w:val="0"/>
+          <w:sz w:val="24"/>
+          <w:szCs w:val="24"/>
+        </w:rPr>
+        <w:t>having short functions (i.e simple calculations or print statements) to be ran as part of the main code rather than shifting the control flow to handle the function sepereatly</w:t>
+      </w:r>
+    </w:p>
+    <w:p>
+      <w:pPr>
+        <w:pStyle w:val="ListParagraph"/>
+        <w:numPr>
+          <w:ilvl w:val="0"/>
+          <w:numId w:val="1"/>
+        </w:numPr>
+        <w:rPr>
+          <w:b/>
+          <w:bCs/>
+          <w:u w:val="single"/>
+        </w:rPr>
+      </w:pPr>
+      <w:r>
+        <w:rPr>
+          <w:rFonts w:cstheme="minorHAnsi"/>
+          <w:color w:val="000000"/>
+          <w:kern w:val="0"/>
+          <w:sz w:val="24"/>
+          <w:szCs w:val="24"/>
+        </w:rPr>
+        <w:t>Can pass structs by reference instead of by value to demonstrate function control</w:t>
+      </w:r>
+    </w:p>
+    <w:p>
+      <w:pPr>
+        <w:pStyle w:val="ListParagraph"/>
+        <w:numPr>
+          <w:ilvl w:val="1"/>
+          <w:numId w:val="1"/>
+        </w:numPr>
+        <w:rPr>
+          <w:b/>
+          <w:bCs/>
+          <w:u w:val="single"/>
+        </w:rPr>
+      </w:pPr>
+      <w:r>
+        <w:t>STRINGS are recommended to be passed</w:t>
+      </w:r>
+    </w:p>
+    <w:p>
+      <w:pPr>
+        <w:pStyle w:val="ListParagraph"/>
+        <w:numPr>
+          <w:ilvl w:val="1"/>
+          <w:numId w:val="1"/>
+        </w:numPr>
+        <w:rPr>
+          <w:b/>
+          <w:bCs/>
+          <w:u w:val="single"/>
+        </w:rPr>
+      </w:pPr>
+      <w:r>
+        <w:rPr>
+          <w:rFonts w:cstheme="minorHAnsi"/>
+          <w:color w:val="000000"/>
+          <w:kern w:val="0"/>
+          <w:sz w:val="24"/>
+          <w:szCs w:val="24"/>
+        </w:rPr>
+        <w:t>Can also state the passed parameter as [function](const [parameter]) to save publishing time by preventing a large variable/structure from being copied</w:t>
+      </w:r>
+    </w:p>
+    <w:p>
+      <w:pPr>
+        <w:pStyle w:val="ListParagraph"/>
+        <w:numPr>
+          <w:ilvl w:val="2"/>
+          <w:numId w:val="1"/>
+        </w:numPr>
+        <w:rPr>
+          <w:b/>
+          <w:bCs/>
+          <w:u w:val="single"/>
+        </w:rPr>
+      </w:pPr>
+      <w:r>
+        <w:t>Recommended to pass parameters as const if not going to alter them</w:t>
+      </w:r>
+    </w:p>
+    <w:p>
+      <w:pPr>
+        <w:pStyle w:val="ListParagraph"/>
+        <w:numPr>
+          <w:ilvl w:val="0"/>
+          <w:numId w:val="1"/>
+        </w:numPr>
+        <w:rPr>
+          <w:b/>
+          <w:bCs/>
+          <w:u w:val="single"/>
+        </w:rPr>
+      </w:pPr>
+      <w:r>
+        <w:t>Can look at overloading the function to provide more utility</w:t>
+      </w:r>
+    </w:p>
+    <w:p>
+      <w:pPr>
+        <w:pStyle w:val="ListParagraph"/>
+        <w:numPr>
+          <w:ilvl w:val="1"/>
+          <w:numId w:val="1"/>
+        </w:numPr>
+        <w:rPr>
+          <w:b/>
+          <w:bCs/>
+          <w:u w:val="single"/>
+        </w:rPr>
+      </w:pPr>
+      <w:r>
+        <w:t>i.e you could overload a function to return an int, float or double depending on the type of parameters given</w:t>
+      </w:r>
+    </w:p>
+    <w:p>
+      <w:pPr>
+        <w:pStyle w:val="ListParagraph"/>
+        <w:numPr>
+          <w:ilvl w:val="2"/>
+          <w:numId w:val="1"/>
+        </w:numPr>
+        <w:rPr>
+          <w:b/>
+          <w:bCs/>
+          <w:u w:val="single"/>
+        </w:rPr>
+      </w:pPr>
+      <w:r>
+        <w:t>could look at adding to this by using template functions (prevents the need to write out several overloads)</w:t>
+      </w:r>
+    </w:p>
     <w:sectPr>
-      <w:headerReference w:type="default" r:id="rId6"/>
+      <w:headerReference w:type="default" r:id="rId7"/>
       <w:pgSz w:w="11906" w:h="16838"/>
       <w:pgMar w:top="1440" w:right="1440" w:bottom="1440" w:left="1440" w:header="708" w:footer="708" w:gutter="0"/>
       <w:cols w:space="708"/>
@@ -1682,6 +2114,126 @@
     </w:pPr>
   </w:p>
 </w:hdr>
+</file>
+
+<file path=word/numbering.xml><?xml version="1.0" encoding="utf-8"?>
+<w:numbering xmlns:wpc="http://schemas.microsoft.com/office/word/2010/wordprocessingCanvas" xmlns:cx="http://schemas.microsoft.com/office/drawing/2014/chartex" xmlns:cx1="http://schemas.microsoft.com/office/drawing/2015/9/8/chartex" xmlns:cx2="http://schemas.microsoft.com/office/drawing/2015/10/21/chartex" xmlns:cx3="http://schemas.microsoft.com/office/drawing/2016/5/9/chartex" xmlns:cx4="http://schemas.microsoft.com/office/drawing/2016/5/10/chartex" xmlns:cx5="http://schemas.microsoft.com/office/drawing/2016/5/11/chartex" xmlns:cx6="http://schemas.microsoft.com/office/drawing/2016/5/12/chartex" xmlns:cx7="http://schemas.microsoft.com/office/drawing/2016/5/13/chartex" xmlns:cx8="http://schemas.microsoft.com/office/drawing/2016/5/14/chartex" xmlns:mc="http://schemas.openxmlformats.org/markup-compatibility/2006" xmlns:aink="http://schemas.microsoft.com/office/drawing/2016/ink" xmlns:am3d="http://schemas.microsoft.com/office/drawing/2017/model3d" xmlns:o="urn:schemas-microsoft-com:office:office" xmlns:oel="http://schemas.microsoft.com/office/2019/extlst" xmlns:r="http://schemas.openxmlformats.org/officeDocument/2006/relationships" xmlns:m="http://schemas.openxmlformats.org/officeDocument/2006/math" xmlns:v="urn:schemas-microsoft-com:vml" xmlns:wp14="http://schemas.microsoft.com/office/word/2010/wordprocessingDrawing" xmlns:wp="http://schemas.openxmlformats.org/drawingml/2006/wordprocessingDrawing" xmlns:w10="urn:schemas-microsoft-com:office:word" xmlns:w="http://schemas.openxmlformats.org/wordprocessingml/2006/main" xmlns:w14="http://schemas.microsoft.com/office/word/2010/wordml" xmlns:w15="http://schemas.microsoft.com/office/word/2012/wordml" xmlns:w16cex="http://schemas.microsoft.com/office/word/2018/wordml/cex" xmlns:w16cid="http://schemas.microsoft.com/office/word/2016/wordml/cid" xmlns:w16="http://schemas.microsoft.com/office/word/2018/wordml" xmlns:w16sdtdh="http://schemas.microsoft.com/office/word/2020/wordml/sdtdatahash" xmlns:w16se="http://schemas.microsoft.com/office/word/2015/wordml/symex" xmlns:wpg="http://schemas.microsoft.com/office/word/2010/wordprocessingGroup" xmlns:wpi="http://schemas.microsoft.com/office/word/2010/wordprocessingInk" xmlns:wne="http://schemas.microsoft.com/office/word/2006/wordml" xmlns:wps="http://schemas.microsoft.com/office/word/2010/wordprocessingShape" mc:Ignorable="w14 w15 w16se w16cid w16 w16cex w16sdtdh wp14">
+  <w:abstractNum w:abstractNumId="0" w15:restartNumberingAfterBreak="0">
+    <w:nsid w:val="7F2211F7"/>
+    <w:multiLevelType w:val="hybridMultilevel"/>
+    <w:tmpl w:val="4D924560"/>
+    <w:lvl w:ilvl="0" w:tplc="6D32998E">
+      <w:numFmt w:val="bullet"/>
+      <w:lvlText w:val="-"/>
+      <w:lvlJc w:val="left"/>
+      <w:pPr>
+        <w:ind w:left="720" w:hanging="360"/>
+      </w:pPr>
+      <w:rPr>
+        <w:rFonts w:ascii="Calibri" w:eastAsiaTheme="minorHAnsi" w:hAnsi="Calibri" w:cs="Calibri" w:hint="default"/>
+      </w:rPr>
+    </w:lvl>
+    <w:lvl w:ilvl="1" w:tplc="08090003">
+      <w:start w:val="1"/>
+      <w:numFmt w:val="bullet"/>
+      <w:lvlText w:val="o"/>
+      <w:lvlJc w:val="left"/>
+      <w:pPr>
+        <w:ind w:left="1440" w:hanging="360"/>
+      </w:pPr>
+      <w:rPr>
+        <w:rFonts w:ascii="Courier New" w:hAnsi="Courier New" w:cs="Courier New" w:hint="default"/>
+      </w:rPr>
+    </w:lvl>
+    <w:lvl w:ilvl="2" w:tplc="08090005">
+      <w:start w:val="1"/>
+      <w:numFmt w:val="bullet"/>
+      <w:lvlText w:val=""/>
+      <w:lvlJc w:val="left"/>
+      <w:pPr>
+        <w:ind w:left="2160" w:hanging="360"/>
+      </w:pPr>
+      <w:rPr>
+        <w:rFonts w:ascii="Wingdings" w:hAnsi="Wingdings" w:hint="default"/>
+      </w:rPr>
+    </w:lvl>
+    <w:lvl w:ilvl="3" w:tplc="08090001" w:tentative="1">
+      <w:start w:val="1"/>
+      <w:numFmt w:val="bullet"/>
+      <w:lvlText w:val=""/>
+      <w:lvlJc w:val="left"/>
+      <w:pPr>
+        <w:ind w:left="2880" w:hanging="360"/>
+      </w:pPr>
+      <w:rPr>
+        <w:rFonts w:ascii="Symbol" w:hAnsi="Symbol" w:hint="default"/>
+      </w:rPr>
+    </w:lvl>
+    <w:lvl w:ilvl="4" w:tplc="08090003" w:tentative="1">
+      <w:start w:val="1"/>
+      <w:numFmt w:val="bullet"/>
+      <w:lvlText w:val="o"/>
+      <w:lvlJc w:val="left"/>
+      <w:pPr>
+        <w:ind w:left="3600" w:hanging="360"/>
+      </w:pPr>
+      <w:rPr>
+        <w:rFonts w:ascii="Courier New" w:hAnsi="Courier New" w:cs="Courier New" w:hint="default"/>
+      </w:rPr>
+    </w:lvl>
+    <w:lvl w:ilvl="5" w:tplc="08090005" w:tentative="1">
+      <w:start w:val="1"/>
+      <w:numFmt w:val="bullet"/>
+      <w:lvlText w:val=""/>
+      <w:lvlJc w:val="left"/>
+      <w:pPr>
+        <w:ind w:left="4320" w:hanging="360"/>
+      </w:pPr>
+      <w:rPr>
+        <w:rFonts w:ascii="Wingdings" w:hAnsi="Wingdings" w:hint="default"/>
+      </w:rPr>
+    </w:lvl>
+    <w:lvl w:ilvl="6" w:tplc="08090001" w:tentative="1">
+      <w:start w:val="1"/>
+      <w:numFmt w:val="bullet"/>
+      <w:lvlText w:val=""/>
+      <w:lvlJc w:val="left"/>
+      <w:pPr>
+        <w:ind w:left="5040" w:hanging="360"/>
+      </w:pPr>
+      <w:rPr>
+        <w:rFonts w:ascii="Symbol" w:hAnsi="Symbol" w:hint="default"/>
+      </w:rPr>
+    </w:lvl>
+    <w:lvl w:ilvl="7" w:tplc="08090003" w:tentative="1">
+      <w:start w:val="1"/>
+      <w:numFmt w:val="bullet"/>
+      <w:lvlText w:val="o"/>
+      <w:lvlJc w:val="left"/>
+      <w:pPr>
+        <w:ind w:left="5760" w:hanging="360"/>
+      </w:pPr>
+      <w:rPr>
+        <w:rFonts w:ascii="Courier New" w:hAnsi="Courier New" w:cs="Courier New" w:hint="default"/>
+      </w:rPr>
+    </w:lvl>
+    <w:lvl w:ilvl="8" w:tplc="08090005" w:tentative="1">
+      <w:start w:val="1"/>
+      <w:numFmt w:val="bullet"/>
+      <w:lvlText w:val=""/>
+      <w:lvlJc w:val="left"/>
+      <w:pPr>
+        <w:ind w:left="6480" w:hanging="360"/>
+      </w:pPr>
+      <w:rPr>
+        <w:rFonts w:ascii="Wingdings" w:hAnsi="Wingdings" w:hint="default"/>
+      </w:rPr>
+    </w:lvl>
+  </w:abstractNum>
+  <w:num w:numId="1" w16cid:durableId="655188722">
+    <w:abstractNumId w:val="0"/>
+  </w:num>
+</w:numbering>
 </file>
 
 <file path=word/styles.xml><?xml version="1.0" encoding="utf-8"?>
@@ -2175,6 +2727,17 @@
       </w:tblBorders>
     </w:tblPr>
   </w:style>
+  <w:style w:type="paragraph" w:styleId="ListParagraph">
+    <w:name w:val="List Paragraph"/>
+    <w:basedOn w:val="Normal"/>
+    <w:uiPriority w:val="34"/>
+    <w:qFormat/>
+    <w:rsid w:val="00C8390D"/>
+    <w:pPr>
+      <w:ind w:left="720"/>
+      <w:contextualSpacing/>
+    </w:pPr>
+  </w:style>
 </w:styles>
 </file>
 

</xml_diff>